<commit_message>
update na aanleiding les martijn
</commit_message>
<xml_diff>
--- a/Beoordelingsformulier.docx
+++ b/Beoordelingsformulier.docx
@@ -6,6 +6,7 @@
       <w:r>
         <w:rPr>
           <w:noProof/>
+          <w:lang w:eastAsia="nl-NL"/>
         </w:rPr>
         <mc:AlternateContent>
           <mc:Choice Requires="wps">
@@ -135,6 +136,7 @@
       <w:r>
         <w:rPr>
           <w:noProof/>
+          <w:lang w:eastAsia="nl-NL"/>
         </w:rPr>
         <mc:AlternateContent>
           <mc:Choice Requires="wps">
@@ -260,6 +262,7 @@
       <w:r>
         <w:rPr>
           <w:noProof/>
+          <w:lang w:eastAsia="nl-NL"/>
         </w:rPr>
         <mc:AlternateContent>
           <mc:Choice Requires="wps">
@@ -385,6 +388,7 @@
       <w:r>
         <w:rPr>
           <w:noProof/>
+          <w:lang w:eastAsia="nl-NL"/>
         </w:rPr>
         <mc:AlternateContent>
           <mc:Choice Requires="wps">
@@ -510,6 +514,7 @@
       <w:r>
         <w:rPr>
           <w:noProof/>
+          <w:lang w:eastAsia="nl-NL"/>
         </w:rPr>
         <mc:AlternateContent>
           <mc:Choice Requires="wps">
@@ -635,6 +640,7 @@
       <w:r>
         <w:rPr>
           <w:noProof/>
+          <w:lang w:eastAsia="nl-NL"/>
         </w:rPr>
         <mc:AlternateContent>
           <mc:Choice Requires="wps">
@@ -700,7 +706,7 @@
                                   <w14:bevel/>
                                 </w14:textOutline>
                               </w:rPr>
-                              <w:t>2</w:t>
+                              <w:t>1</w:t>
                             </w:r>
                           </w:p>
                         </w:txbxContent>
@@ -722,6 +728,10 @@
           </mc:Choice>
           <mc:Fallback>
             <w:pict>
+              <v:shapetype id="_x0000_t202" coordsize="21600,21600" o:spt="202" path="m,l,21600r21600,l21600,xe">
+                <v:stroke joinstyle="miter"/>
+                <v:path gradientshapeok="t" o:connecttype="rect"/>
+              </v:shapetype>
               <v:shape id="_x0000_s1031" type="#_x0000_t202" style="position:absolute;margin-left:272pt;margin-top:259.05pt;width:20.05pt;height:21.25pt;z-index:251676672;visibility:visible;mso-wrap-style:square;mso-width-percent:0;mso-height-percent:0;mso-wrap-distance-left:9pt;mso-wrap-distance-top:0;mso-wrap-distance-right:9pt;mso-wrap-distance-bottom:0;mso-position-horizontal:absolute;mso-position-horizontal-relative:text;mso-position-vertical:absolute;mso-position-vertical-relative:text;mso-width-percent:0;mso-height-percent:0;mso-width-relative:margin;mso-height-relative:margin;v-text-anchor:top" o:gfxdata="UEsDBBQABgAIAAAAIQC2gziS/gAAAOEBAAATAAAAW0NvbnRlbnRfVHlwZXNdLnhtbJSRQU7DMBBF 90jcwfIWJU67QAgl6YK0S0CoHGBkTxKLZGx5TGhvj5O2G0SRWNoz/78nu9wcxkFMGNg6quQqL6RA 0s5Y6ir5vt9lD1JwBDIwOMJKHpHlpr69KfdHjyxSmriSfYz+USnWPY7AufNIadK6MEJMx9ApD/oD OlTrorhX2lFEilmcO2RdNtjC5xDF9pCuTyYBB5bi6bQ4syoJ3g9WQ0ymaiLzg5KdCXlKLjvcW893 SUOqXwnz5DrgnHtJTxOsQfEKIT7DmDSUCaxw7Rqn8787ZsmRM9e2VmPeBN4uqYvTtW7jvijg9N/y JsXecLq0q+WD6m8AAAD//wMAUEsDBBQABgAIAAAAIQA4/SH/1gAAAJQBAAALAAAAX3JlbHMvLnJl bHOkkMFqwzAMhu+DvYPRfXGawxijTi+j0GvpHsDYimMaW0Yy2fr2M4PBMnrbUb/Q94l/f/hMi1qR JVI2sOt6UJgd+ZiDgffL8ekFlFSbvV0oo4EbChzGx4f9GRdb25HMsYhqlCwG5lrLq9biZkxWOiqY 22YiTra2kYMu1l1tQD30/bPm3wwYN0x18gb45AdQl1tp5j/sFB2T0FQ7R0nTNEV3j6o9feQzro1i OWA14Fm+Q8a1a8+Bvu/d/dMb2JY5uiPbhG/ktn4cqGU/er3pcvwCAAD//wMAUEsDBBQABgAIAAAA IQAljhxqDQIAAPkDAAAOAAAAZHJzL2Uyb0RvYy54bWysU8Fu2zAMvQ/YPwi6L04Mp02MOEXXrsOA rhvQ7gMYWY6FSKInKbGzrx8lp2mw3Yb5IIgm+cj3SK1uBqPZQTqv0FZ8NplyJq3AWtltxX+8PHxY cOYD2Bo0Wlnxo/T8Zv3+3arvSplji7qWjhGI9WXfVbwNoSuzzItWGvAT7KQlZ4POQCDTbbPaQU/o Rmf5dHqV9ejqzqGQ3tPf+9HJ1wm/aaQI35rGy8B0xam3kE6Xzk08s/UKyq2DrlXi1Ab8QxcGlKWi Z6h7CMD2Tv0FZZRw6LEJE4Emw6ZRQiYOxGY2/YPNcwudTFxIHN+dZfL/D1Y8Hb47pmqaHcljwdCM XuTOhwPsWB7l6TtfUtRzR3Fh+IgDhSaqvntEsfPM4l0LditvncO+lVBTe7OYmV2kjjg+gmz6r1hT GdgHTEBD40zUjtRghE59HM+jkUNggn7m86Iocs4EufKr5eJ6nipA+ZrcOR8+SzQsXiruaPIJHA6P PsRmoHwNibUsPiit0/S1ZX3Fl/N8nhIuPEYFWk6tTMUX0/iN6xI5frJ1Sg6g9HinAtqeSEeeI+Mw bIYkb+o3CrLB+kgqOBx3kd4OXVp0vzjraQ8r7n/uwUnO9BdLSi5nRREXNxnF/Donw116NpcesIKg Kh44G693IS37SPmWFG9UUuOtk1PLtF9JpNNbiAt8aaeotxe7/g0AAP//AwBQSwMEFAAGAAgAAAAh ADEuAvLZAAAACAEAAA8AAABkcnMvZG93bnJldi54bWxMj81ugzAQhO+R8g7W3hubCBBFmBxS9dqq 6Y+Um4M3gILXCDuBvH22p/b2jXY0O1PtFjeIG06h96Qh2SgQSI23PbUavj5fnwoQIRqyZvCEGu4Y YFevV5UprZ/pA2+H2AoOoVAaDV2MYyllaDp0Jmz8iMS3s5+ciSynVtrJzBzuBrlVKpfO9MQfOjPi vsPmcrg6Dd9v5+NPqt7bF5eNs1+UJPcstV6vQERc4p8Tfrtzb6i50MlfyQYxaMjSlIdEhqRIQLAj K1KGE0OucpB1Jf8PqB8AAAD//wMAUEsBAi0AFAAGAAgAAAAhALaDOJL+AAAA4QEAABMAAAAAAAAA AAAAAAAAAAAAAFtDb250ZW50X1R5cGVzXS54bWxQSwECLQAUAAYACAAAACEAOP0h/9YAAACUAQAA CwAAAAAAAAAAAAAAAAAvAQAAX3JlbHMvLnJlbHNQSwECLQAUAAYACAAAACEAJY4cag0CAAD5AwAA DgAAAAAAAAAAAAAAAAAuAgAAZHJzL2Uyb0RvYy54bWxQSwECLQAUAAYACAAAACEAMS4C8tkAAAAI AQAADwAAAAAAAAAAAAAAAABnBAAAZHJzL2Rvd25yZXYueG1sUEsFBgAAAAAEAAQA8wAAAG0FAAAA AA== " filled="f" stroked="f">
                 <v:textbox>
                   <w:txbxContent>
@@ -747,7 +757,7 @@
                             <w14:bevel/>
                           </w14:textOutline>
                         </w:rPr>
-                        <w:t>2</w:t>
+                        <w:t>1</w:t>
                       </w:r>
                     </w:p>
                   </w:txbxContent>
@@ -760,6 +770,7 @@
       <w:r>
         <w:rPr>
           <w:noProof/>
+          <w:lang w:eastAsia="nl-NL"/>
         </w:rPr>
         <mc:AlternateContent>
           <mc:Choice Requires="wps">
@@ -885,6 +896,7 @@
       <w:r>
         <w:rPr>
           <w:noProof/>
+          <w:lang w:eastAsia="nl-NL"/>
         </w:rPr>
         <mc:AlternateContent>
           <mc:Choice Requires="wps">
@@ -1010,6 +1022,7 @@
       <w:r>
         <w:rPr>
           <w:noProof/>
+          <w:lang w:eastAsia="nl-NL"/>
         </w:rPr>
         <mc:AlternateContent>
           <mc:Choice Requires="wps">
@@ -1135,6 +1148,7 @@
       <w:r>
         <w:rPr>
           <w:noProof/>
+          <w:lang w:eastAsia="nl-NL"/>
         </w:rPr>
         <mc:AlternateContent>
           <mc:Choice Requires="wps">
@@ -1260,6 +1274,7 @@
       <w:r>
         <w:rPr>
           <w:noProof/>
+          <w:lang w:eastAsia="nl-NL"/>
         </w:rPr>
         <mc:AlternateContent>
           <mc:Choice Requires="wps">
@@ -1367,6 +1382,7 @@
       <w:r>
         <w:rPr>
           <w:noProof/>
+          <w:lang w:eastAsia="nl-NL"/>
         </w:rPr>
         <mc:AlternateContent>
           <mc:Choice Requires="wps">
@@ -1474,6 +1490,7 @@
       <w:r>
         <w:rPr>
           <w:noProof/>
+          <w:lang w:eastAsia="nl-NL"/>
         </w:rPr>
         <mc:AlternateContent>
           <mc:Choice Requires="wps">
@@ -1579,6 +1596,10 @@
         </mc:AlternateContent>
       </w:r>
       <w:r>
+        <w:rPr>
+          <w:noProof/>
+          <w:lang w:eastAsia="nl-NL"/>
+        </w:rPr>
         <w:drawing>
           <wp:anchor distT="0" distB="0" distL="114300" distR="114300" simplePos="0" relativeHeight="251658240" behindDoc="0" locked="0" layoutInCell="1" allowOverlap="1" wp14:anchorId="3A52C065" wp14:editId="13ABBD0F">
             <wp:simplePos x="0" y="0"/>
@@ -1643,6 +1664,10 @@
         </w:drawing>
       </w:r>
       <w:r>
+        <w:rPr>
+          <w:noProof/>
+          <w:lang w:eastAsia="nl-NL"/>
+        </w:rPr>
         <w:drawing>
           <wp:inline distT="0" distB="0" distL="0" distR="0" wp14:anchorId="265AA0A0" wp14:editId="7DD0EF8A">
             <wp:extent cx="5972810" cy="3865880"/>

</xml_diff>